<commit_message>
django projects and modules
</commit_message>
<xml_diff>
--- a/django.docx
+++ b/django.docx
@@ -238,66 +238,76 @@
           <w:sz w:val="36"/>
         </w:rPr>
       </w:pPr>
-    </w:p>
-    <w:p>
-      <w:pPr>
-        <w:pStyle w:val="ListParagraph"/>
+      <w:proofErr w:type="spellStart"/>
+      <w:proofErr w:type="gramStart"/>
+      <w:r>
         <w:rPr>
           <w:color w:val="FFFFFF" w:themeColor="background1"/>
           <w:sz w:val="36"/>
-        </w:rPr>
-      </w:pPr>
-    </w:p>
-    <w:p>
-      <w:pPr>
+          <w:highlight w:val="black"/>
+        </w:rPr>
+        <w:t>dj</w:t>
+      </w:r>
+      <w:r>
         <w:rPr>
           <w:color w:val="FFFFFF" w:themeColor="background1"/>
           <w:sz w:val="36"/>
-        </w:rPr>
-      </w:pPr>
-    </w:p>
-    <w:p>
-      <w:pPr>
+          <w:highlight w:val="black"/>
+        </w:rPr>
+        <w:t>ango</w:t>
+      </w:r>
+      <w:proofErr w:type="spellEnd"/>
+      <w:r>
         <w:rPr>
           <w:color w:val="FFFFFF" w:themeColor="background1"/>
           <w:sz w:val="36"/>
-        </w:rPr>
-      </w:pPr>
-    </w:p>
-    <w:p>
-      <w:pPr>
+          <w:highlight w:val="black"/>
+        </w:rPr>
+        <w:t>-admin</w:t>
+      </w:r>
+      <w:proofErr w:type="gramEnd"/>
+      <w:r>
         <w:rPr>
           <w:color w:val="FFFFFF" w:themeColor="background1"/>
           <w:sz w:val="36"/>
-        </w:rPr>
-      </w:pPr>
-    </w:p>
-    <w:p>
-      <w:pPr>
+          <w:highlight w:val="black"/>
+        </w:rPr>
+        <w:t xml:space="preserve"> </w:t>
+      </w:r>
+      <w:proofErr w:type="spellStart"/>
+      <w:r>
         <w:rPr>
           <w:color w:val="FFFFFF" w:themeColor="background1"/>
           <w:sz w:val="36"/>
-        </w:rPr>
-      </w:pPr>
-    </w:p>
-    <w:p>
-      <w:pPr>
+          <w:highlight w:val="black"/>
+        </w:rPr>
+        <w:t>startapp</w:t>
+      </w:r>
+      <w:proofErr w:type="spellEnd"/>
+      <w:r>
         <w:rPr>
           <w:color w:val="FFFFFF" w:themeColor="background1"/>
           <w:sz w:val="36"/>
-        </w:rPr>
-      </w:pPr>
-    </w:p>
-    <w:p>
-      <w:pPr>
+          <w:highlight w:val="black"/>
+        </w:rPr>
+        <w:t xml:space="preserve"> </w:t>
+      </w:r>
+      <w:proofErr w:type="spellStart"/>
+      <w:r>
         <w:rPr>
           <w:color w:val="FFFFFF" w:themeColor="background1"/>
           <w:sz w:val="36"/>
-        </w:rPr>
-      </w:pPr>
-    </w:p>
-    <w:p>
-      <w:pPr>
+          <w:highlight w:val="black"/>
+        </w:rPr>
+        <w:t>module_name</w:t>
+      </w:r>
+      <w:bookmarkStart w:id="0" w:name="_GoBack"/>
+      <w:bookmarkEnd w:id="0"/>
+      <w:proofErr w:type="spellEnd"/>
+    </w:p>
+    <w:p>
+      <w:pPr>
+        <w:pStyle w:val="ListParagraph"/>
         <w:rPr>
           <w:color w:val="FFFFFF" w:themeColor="background1"/>
           <w:sz w:val="36"/>
@@ -306,6 +316,7 @@
     </w:p>
     <w:p>
       <w:pPr>
+        <w:pStyle w:val="ListParagraph"/>
         <w:rPr>
           <w:color w:val="FFFFFF" w:themeColor="background1"/>
           <w:sz w:val="36"/>
@@ -314,6 +325,7 @@
     </w:p>
     <w:p>
       <w:pPr>
+        <w:pStyle w:val="ListParagraph"/>
         <w:rPr>
           <w:color w:val="FFFFFF" w:themeColor="background1"/>
           <w:sz w:val="36"/>
@@ -355,6 +367,78 @@
     <w:p>
       <w:pPr>
         <w:rPr>
+          <w:color w:val="FFFFFF" w:themeColor="background1"/>
+          <w:sz w:val="36"/>
+        </w:rPr>
+      </w:pPr>
+    </w:p>
+    <w:p>
+      <w:pPr>
+        <w:rPr>
+          <w:color w:val="FFFFFF" w:themeColor="background1"/>
+          <w:sz w:val="36"/>
+        </w:rPr>
+      </w:pPr>
+    </w:p>
+    <w:p>
+      <w:pPr>
+        <w:rPr>
+          <w:color w:val="FFFFFF" w:themeColor="background1"/>
+          <w:sz w:val="36"/>
+        </w:rPr>
+      </w:pPr>
+    </w:p>
+    <w:p>
+      <w:pPr>
+        <w:rPr>
+          <w:color w:val="FFFFFF" w:themeColor="background1"/>
+          <w:sz w:val="36"/>
+        </w:rPr>
+      </w:pPr>
+    </w:p>
+    <w:p>
+      <w:pPr>
+        <w:rPr>
+          <w:color w:val="FFFFFF" w:themeColor="background1"/>
+          <w:sz w:val="36"/>
+        </w:rPr>
+      </w:pPr>
+    </w:p>
+    <w:p>
+      <w:pPr>
+        <w:rPr>
+          <w:color w:val="FFFFFF" w:themeColor="background1"/>
+          <w:sz w:val="36"/>
+        </w:rPr>
+      </w:pPr>
+    </w:p>
+    <w:p>
+      <w:pPr>
+        <w:rPr>
+          <w:color w:val="FFFFFF" w:themeColor="background1"/>
+          <w:sz w:val="36"/>
+        </w:rPr>
+      </w:pPr>
+    </w:p>
+    <w:p>
+      <w:pPr>
+        <w:rPr>
+          <w:color w:val="FFFFFF" w:themeColor="background1"/>
+          <w:sz w:val="36"/>
+        </w:rPr>
+      </w:pPr>
+    </w:p>
+    <w:p>
+      <w:pPr>
+        <w:rPr>
+          <w:color w:val="FFFFFF" w:themeColor="background1"/>
+          <w:sz w:val="36"/>
+        </w:rPr>
+      </w:pPr>
+    </w:p>
+    <w:p>
+      <w:pPr>
+        <w:rPr>
           <w:b/>
           <w:sz w:val="40"/>
           <w:u w:val="single"/>
@@ -366,7 +450,6 @@
           <w:sz w:val="40"/>
           <w:u w:val="single"/>
         </w:rPr>
-        <w:lastRenderedPageBreak/>
         <w:t>HTML</w:t>
       </w:r>
       <w:r>
@@ -660,434 +743,433 @@
           <w:b/>
           <w:sz w:val="40"/>
         </w:rPr>
+        <w:t>Properties</w:t>
+      </w:r>
+    </w:p>
+    <w:p>
+      <w:pPr>
+        <w:pStyle w:val="ListParagraph"/>
+        <w:numPr>
+          <w:ilvl w:val="0"/>
+          <w:numId w:val="3"/>
+        </w:numPr>
+        <w:rPr>
+          <w:sz w:val="40"/>
+        </w:rPr>
+      </w:pPr>
+      <w:r>
+        <w:rPr>
+          <w:sz w:val="40"/>
+        </w:rPr>
+        <w:t>Text/Font properties</w:t>
+      </w:r>
+    </w:p>
+    <w:p>
+      <w:pPr>
+        <w:pStyle w:val="ListParagraph"/>
+        <w:numPr>
+          <w:ilvl w:val="0"/>
+          <w:numId w:val="3"/>
+        </w:numPr>
+        <w:rPr>
+          <w:sz w:val="40"/>
+        </w:rPr>
+      </w:pPr>
+      <w:r>
+        <w:rPr>
+          <w:sz w:val="40"/>
+        </w:rPr>
+        <w:t>List properties</w:t>
+      </w:r>
+    </w:p>
+    <w:p>
+      <w:pPr>
+        <w:pStyle w:val="ListParagraph"/>
+        <w:numPr>
+          <w:ilvl w:val="0"/>
+          <w:numId w:val="8"/>
+        </w:numPr>
+        <w:rPr>
+          <w:sz w:val="40"/>
+        </w:rPr>
+      </w:pPr>
+      <w:r>
+        <w:rPr>
+          <w:sz w:val="40"/>
+        </w:rPr>
+        <w:t>list-style</w:t>
+      </w:r>
+    </w:p>
+    <w:p>
+      <w:pPr>
+        <w:pStyle w:val="ListParagraph"/>
+        <w:numPr>
+          <w:ilvl w:val="0"/>
+          <w:numId w:val="8"/>
+        </w:numPr>
+        <w:rPr>
+          <w:sz w:val="40"/>
+        </w:rPr>
+      </w:pPr>
+      <w:r>
+        <w:rPr>
+          <w:sz w:val="40"/>
+        </w:rPr>
+        <w:t>list-style-type</w:t>
+      </w:r>
+    </w:p>
+    <w:p>
+      <w:pPr>
+        <w:pStyle w:val="ListParagraph"/>
+        <w:numPr>
+          <w:ilvl w:val="0"/>
+          <w:numId w:val="8"/>
+        </w:numPr>
+        <w:rPr>
+          <w:sz w:val="40"/>
+        </w:rPr>
+      </w:pPr>
+      <w:r>
+        <w:rPr>
+          <w:sz w:val="40"/>
+        </w:rPr>
+        <w:t>list-style-image</w:t>
+      </w:r>
+    </w:p>
+    <w:p>
+      <w:pPr>
+        <w:pStyle w:val="ListParagraph"/>
+        <w:numPr>
+          <w:ilvl w:val="0"/>
+          <w:numId w:val="8"/>
+        </w:numPr>
+        <w:rPr>
+          <w:sz w:val="40"/>
+        </w:rPr>
+      </w:pPr>
+      <w:r>
+        <w:rPr>
+          <w:sz w:val="40"/>
+        </w:rPr>
+        <w:t>list-style-position</w:t>
+      </w:r>
+    </w:p>
+    <w:p>
+      <w:pPr>
+        <w:pStyle w:val="ListParagraph"/>
+        <w:numPr>
+          <w:ilvl w:val="0"/>
+          <w:numId w:val="3"/>
+        </w:numPr>
+        <w:rPr>
+          <w:sz w:val="40"/>
+        </w:rPr>
+      </w:pPr>
+      <w:r>
+        <w:rPr>
+          <w:sz w:val="40"/>
+        </w:rPr>
+        <w:t>Box properties</w:t>
+      </w:r>
+    </w:p>
+    <w:p>
+      <w:pPr>
+        <w:pStyle w:val="ListParagraph"/>
+        <w:numPr>
+          <w:ilvl w:val="0"/>
+          <w:numId w:val="5"/>
+        </w:numPr>
+        <w:rPr>
+          <w:sz w:val="40"/>
+        </w:rPr>
+      </w:pPr>
+      <w:r>
+        <w:rPr>
+          <w:sz w:val="40"/>
+        </w:rPr>
+        <w:t>background</w:t>
+      </w:r>
+    </w:p>
+    <w:p>
+      <w:pPr>
+        <w:pStyle w:val="ListParagraph"/>
+        <w:numPr>
+          <w:ilvl w:val="0"/>
+          <w:numId w:val="5"/>
+        </w:numPr>
+        <w:rPr>
+          <w:sz w:val="40"/>
+        </w:rPr>
+      </w:pPr>
+      <w:r>
+        <w:rPr>
+          <w:sz w:val="40"/>
+        </w:rPr>
+        <w:t>height</w:t>
+      </w:r>
+    </w:p>
+    <w:p>
+      <w:pPr>
+        <w:pStyle w:val="ListParagraph"/>
+        <w:numPr>
+          <w:ilvl w:val="0"/>
+          <w:numId w:val="5"/>
+        </w:numPr>
+        <w:rPr>
+          <w:sz w:val="40"/>
+        </w:rPr>
+      </w:pPr>
+      <w:r>
+        <w:rPr>
+          <w:sz w:val="40"/>
+        </w:rPr>
+        <w:t>width</w:t>
+      </w:r>
+    </w:p>
+    <w:p>
+      <w:pPr>
+        <w:pStyle w:val="ListParagraph"/>
+        <w:numPr>
+          <w:ilvl w:val="0"/>
+          <w:numId w:val="5"/>
+        </w:numPr>
+        <w:rPr>
+          <w:sz w:val="40"/>
+        </w:rPr>
+      </w:pPr>
+      <w:r>
+        <w:rPr>
+          <w:sz w:val="40"/>
+        </w:rPr>
+        <w:t>border</w:t>
+      </w:r>
+    </w:p>
+    <w:p>
+      <w:pPr>
+        <w:pStyle w:val="ListParagraph"/>
+        <w:numPr>
+          <w:ilvl w:val="0"/>
+          <w:numId w:val="5"/>
+        </w:numPr>
+        <w:rPr>
+          <w:sz w:val="40"/>
+        </w:rPr>
+      </w:pPr>
+      <w:r>
+        <w:rPr>
+          <w:sz w:val="40"/>
+        </w:rPr>
+        <w:t>margin</w:t>
+      </w:r>
+    </w:p>
+    <w:p>
+      <w:pPr>
+        <w:pStyle w:val="ListParagraph"/>
+        <w:numPr>
+          <w:ilvl w:val="0"/>
+          <w:numId w:val="5"/>
+        </w:numPr>
+        <w:rPr>
+          <w:sz w:val="40"/>
+        </w:rPr>
+      </w:pPr>
+      <w:r>
+        <w:rPr>
+          <w:sz w:val="40"/>
+        </w:rPr>
+        <w:t>padding</w:t>
+      </w:r>
+    </w:p>
+    <w:p>
+      <w:pPr>
+        <w:pStyle w:val="ListParagraph"/>
+        <w:numPr>
+          <w:ilvl w:val="0"/>
+          <w:numId w:val="3"/>
+        </w:numPr>
+        <w:rPr>
+          <w:sz w:val="40"/>
+        </w:rPr>
+      </w:pPr>
+      <w:r>
+        <w:rPr>
+          <w:sz w:val="40"/>
+        </w:rPr>
+        <w:t>Floating &amp; positioning</w:t>
+      </w:r>
+    </w:p>
+    <w:p>
+      <w:pPr>
+        <w:pStyle w:val="ListParagraph"/>
+        <w:numPr>
+          <w:ilvl w:val="0"/>
+          <w:numId w:val="4"/>
+        </w:numPr>
+        <w:rPr>
+          <w:sz w:val="40"/>
+        </w:rPr>
+      </w:pPr>
+      <w:r>
+        <w:rPr>
+          <w:sz w:val="40"/>
+        </w:rPr>
+        <w:t>float &amp; clear</w:t>
+      </w:r>
+    </w:p>
+    <w:p>
+      <w:pPr>
+        <w:pStyle w:val="ListParagraph"/>
+        <w:numPr>
+          <w:ilvl w:val="0"/>
+          <w:numId w:val="4"/>
+        </w:numPr>
+        <w:rPr>
+          <w:sz w:val="40"/>
+        </w:rPr>
+      </w:pPr>
+      <w:r>
+        <w:rPr>
+          <w:sz w:val="40"/>
+        </w:rPr>
+        <w:t>position</w:t>
+      </w:r>
+    </w:p>
+    <w:p>
+      <w:pPr>
+        <w:pStyle w:val="ListParagraph"/>
+        <w:numPr>
+          <w:ilvl w:val="0"/>
+          <w:numId w:val="4"/>
+        </w:numPr>
+        <w:rPr>
+          <w:b/>
+          <w:sz w:val="40"/>
+        </w:rPr>
+      </w:pPr>
+      <w:r>
+        <w:rPr>
+          <w:sz w:val="40"/>
+        </w:rPr>
+        <w:t>display</w:t>
+      </w:r>
+    </w:p>
+    <w:p>
+      <w:pPr>
+        <w:pStyle w:val="ListParagraph"/>
+        <w:numPr>
+          <w:ilvl w:val="0"/>
+          <w:numId w:val="3"/>
+        </w:numPr>
+        <w:rPr>
+          <w:sz w:val="40"/>
+        </w:rPr>
+      </w:pPr>
+      <w:r>
+        <w:rPr>
+          <w:sz w:val="40"/>
+        </w:rPr>
+        <w:t>Styling</w:t>
+      </w:r>
+    </w:p>
+    <w:p>
+      <w:pPr>
+        <w:pStyle w:val="ListParagraph"/>
+        <w:numPr>
+          <w:ilvl w:val="0"/>
+          <w:numId w:val="7"/>
+        </w:numPr>
+        <w:rPr>
+          <w:sz w:val="40"/>
+        </w:rPr>
+      </w:pPr>
+      <w:r>
+        <w:rPr>
+          <w:sz w:val="40"/>
+        </w:rPr>
+        <w:t>O</w:t>
+      </w:r>
+      <w:r>
+        <w:rPr>
+          <w:sz w:val="40"/>
+        </w:rPr>
+        <w:t>pacity</w:t>
+      </w:r>
+      <w:r>
+        <w:rPr>
+          <w:sz w:val="40"/>
+        </w:rPr>
+        <w:t>/visibility</w:t>
+      </w:r>
+    </w:p>
+    <w:p>
+      <w:pPr>
+        <w:pStyle w:val="ListParagraph"/>
+        <w:numPr>
+          <w:ilvl w:val="0"/>
+          <w:numId w:val="6"/>
+        </w:numPr>
+        <w:rPr>
+          <w:sz w:val="40"/>
+        </w:rPr>
+      </w:pPr>
+      <w:r>
+        <w:rPr>
+          <w:sz w:val="40"/>
+        </w:rPr>
+        <w:t>transition</w:t>
+      </w:r>
+    </w:p>
+    <w:p>
+      <w:pPr>
+        <w:pStyle w:val="ListParagraph"/>
+        <w:numPr>
+          <w:ilvl w:val="0"/>
+          <w:numId w:val="6"/>
+        </w:numPr>
+        <w:rPr>
+          <w:sz w:val="40"/>
+        </w:rPr>
+      </w:pPr>
+      <w:r>
+        <w:rPr>
+          <w:sz w:val="40"/>
+        </w:rPr>
         <w:lastRenderedPageBreak/>
-        <w:t>Properties</w:t>
-      </w:r>
-    </w:p>
-    <w:p>
-      <w:pPr>
-        <w:pStyle w:val="ListParagraph"/>
-        <w:numPr>
-          <w:ilvl w:val="0"/>
-          <w:numId w:val="3"/>
-        </w:numPr>
-        <w:rPr>
-          <w:sz w:val="40"/>
-        </w:rPr>
-      </w:pPr>
-      <w:r>
-        <w:rPr>
-          <w:sz w:val="40"/>
-        </w:rPr>
-        <w:t>Text/Font properties</w:t>
-      </w:r>
-    </w:p>
-    <w:p>
-      <w:pPr>
-        <w:pStyle w:val="ListParagraph"/>
-        <w:numPr>
-          <w:ilvl w:val="0"/>
-          <w:numId w:val="3"/>
-        </w:numPr>
-        <w:rPr>
-          <w:sz w:val="40"/>
-        </w:rPr>
-      </w:pPr>
-      <w:r>
-        <w:rPr>
-          <w:sz w:val="40"/>
-        </w:rPr>
-        <w:t>List properties</w:t>
-      </w:r>
-    </w:p>
-    <w:p>
-      <w:pPr>
-        <w:pStyle w:val="ListParagraph"/>
-        <w:numPr>
-          <w:ilvl w:val="0"/>
-          <w:numId w:val="8"/>
-        </w:numPr>
-        <w:rPr>
-          <w:sz w:val="40"/>
-        </w:rPr>
-      </w:pPr>
-      <w:r>
-        <w:rPr>
-          <w:sz w:val="40"/>
-        </w:rPr>
-        <w:t>list-style</w:t>
-      </w:r>
-    </w:p>
-    <w:p>
-      <w:pPr>
-        <w:pStyle w:val="ListParagraph"/>
-        <w:numPr>
-          <w:ilvl w:val="0"/>
-          <w:numId w:val="8"/>
-        </w:numPr>
-        <w:rPr>
-          <w:sz w:val="40"/>
-        </w:rPr>
-      </w:pPr>
-      <w:r>
-        <w:rPr>
-          <w:sz w:val="40"/>
-        </w:rPr>
-        <w:t>list-style-type</w:t>
-      </w:r>
-    </w:p>
-    <w:p>
-      <w:pPr>
-        <w:pStyle w:val="ListParagraph"/>
-        <w:numPr>
-          <w:ilvl w:val="0"/>
-          <w:numId w:val="8"/>
-        </w:numPr>
-        <w:rPr>
-          <w:sz w:val="40"/>
-        </w:rPr>
-      </w:pPr>
-      <w:r>
-        <w:rPr>
-          <w:sz w:val="40"/>
-        </w:rPr>
-        <w:t>list-style-image</w:t>
-      </w:r>
-    </w:p>
-    <w:p>
-      <w:pPr>
-        <w:pStyle w:val="ListParagraph"/>
-        <w:numPr>
-          <w:ilvl w:val="0"/>
-          <w:numId w:val="8"/>
-        </w:numPr>
-        <w:rPr>
-          <w:sz w:val="40"/>
-        </w:rPr>
-      </w:pPr>
-      <w:r>
-        <w:rPr>
-          <w:sz w:val="40"/>
-        </w:rPr>
-        <w:t>list-style-position</w:t>
-      </w:r>
-    </w:p>
-    <w:p>
-      <w:pPr>
-        <w:pStyle w:val="ListParagraph"/>
-        <w:numPr>
-          <w:ilvl w:val="0"/>
-          <w:numId w:val="3"/>
-        </w:numPr>
-        <w:rPr>
-          <w:sz w:val="40"/>
-        </w:rPr>
-      </w:pPr>
-      <w:r>
-        <w:rPr>
-          <w:sz w:val="40"/>
-        </w:rPr>
-        <w:t>Box properties</w:t>
-      </w:r>
-    </w:p>
-    <w:p>
-      <w:pPr>
-        <w:pStyle w:val="ListParagraph"/>
-        <w:numPr>
-          <w:ilvl w:val="0"/>
-          <w:numId w:val="5"/>
-        </w:numPr>
-        <w:rPr>
-          <w:sz w:val="40"/>
-        </w:rPr>
-      </w:pPr>
-      <w:r>
-        <w:rPr>
-          <w:sz w:val="40"/>
-        </w:rPr>
-        <w:t>background</w:t>
-      </w:r>
-    </w:p>
-    <w:p>
-      <w:pPr>
-        <w:pStyle w:val="ListParagraph"/>
-        <w:numPr>
-          <w:ilvl w:val="0"/>
-          <w:numId w:val="5"/>
-        </w:numPr>
-        <w:rPr>
-          <w:sz w:val="40"/>
-        </w:rPr>
-      </w:pPr>
-      <w:r>
-        <w:rPr>
-          <w:sz w:val="40"/>
-        </w:rPr>
-        <w:t>height</w:t>
-      </w:r>
-    </w:p>
-    <w:p>
-      <w:pPr>
-        <w:pStyle w:val="ListParagraph"/>
-        <w:numPr>
-          <w:ilvl w:val="0"/>
-          <w:numId w:val="5"/>
-        </w:numPr>
-        <w:rPr>
-          <w:sz w:val="40"/>
-        </w:rPr>
-      </w:pPr>
-      <w:r>
-        <w:rPr>
-          <w:sz w:val="40"/>
-        </w:rPr>
-        <w:t>width</w:t>
-      </w:r>
-    </w:p>
-    <w:p>
-      <w:pPr>
-        <w:pStyle w:val="ListParagraph"/>
-        <w:numPr>
-          <w:ilvl w:val="0"/>
-          <w:numId w:val="5"/>
-        </w:numPr>
-        <w:rPr>
-          <w:sz w:val="40"/>
-        </w:rPr>
-      </w:pPr>
-      <w:r>
-        <w:rPr>
-          <w:sz w:val="40"/>
-        </w:rPr>
-        <w:t>border</w:t>
-      </w:r>
-    </w:p>
-    <w:p>
-      <w:pPr>
-        <w:pStyle w:val="ListParagraph"/>
-        <w:numPr>
-          <w:ilvl w:val="0"/>
-          <w:numId w:val="5"/>
-        </w:numPr>
-        <w:rPr>
-          <w:sz w:val="40"/>
-        </w:rPr>
-      </w:pPr>
-      <w:r>
-        <w:rPr>
-          <w:sz w:val="40"/>
-        </w:rPr>
-        <w:t>margin</w:t>
-      </w:r>
-    </w:p>
-    <w:p>
-      <w:pPr>
-        <w:pStyle w:val="ListParagraph"/>
-        <w:numPr>
-          <w:ilvl w:val="0"/>
-          <w:numId w:val="5"/>
-        </w:numPr>
-        <w:rPr>
-          <w:sz w:val="40"/>
-        </w:rPr>
-      </w:pPr>
-      <w:r>
-        <w:rPr>
-          <w:sz w:val="40"/>
-        </w:rPr>
-        <w:t>padding</w:t>
-      </w:r>
-    </w:p>
-    <w:p>
-      <w:pPr>
-        <w:pStyle w:val="ListParagraph"/>
-        <w:numPr>
-          <w:ilvl w:val="0"/>
-          <w:numId w:val="3"/>
-        </w:numPr>
-        <w:rPr>
-          <w:sz w:val="40"/>
-        </w:rPr>
-      </w:pPr>
-      <w:r>
-        <w:rPr>
-          <w:sz w:val="40"/>
-        </w:rPr>
-        <w:t>Floating &amp; positioning</w:t>
-      </w:r>
-    </w:p>
-    <w:p>
-      <w:pPr>
-        <w:pStyle w:val="ListParagraph"/>
-        <w:numPr>
-          <w:ilvl w:val="0"/>
-          <w:numId w:val="4"/>
-        </w:numPr>
-        <w:rPr>
-          <w:sz w:val="40"/>
-        </w:rPr>
-      </w:pPr>
-      <w:r>
-        <w:rPr>
-          <w:sz w:val="40"/>
-        </w:rPr>
-        <w:t>float &amp; clear</w:t>
-      </w:r>
-    </w:p>
-    <w:p>
-      <w:pPr>
-        <w:pStyle w:val="ListParagraph"/>
-        <w:numPr>
-          <w:ilvl w:val="0"/>
-          <w:numId w:val="4"/>
-        </w:numPr>
-        <w:rPr>
-          <w:sz w:val="40"/>
-        </w:rPr>
-      </w:pPr>
-      <w:r>
-        <w:rPr>
-          <w:sz w:val="40"/>
-        </w:rPr>
-        <w:t>position</w:t>
-      </w:r>
-    </w:p>
-    <w:p>
-      <w:pPr>
-        <w:pStyle w:val="ListParagraph"/>
-        <w:numPr>
-          <w:ilvl w:val="0"/>
-          <w:numId w:val="4"/>
-        </w:numPr>
+        <w:t>animation</w:t>
+      </w:r>
+    </w:p>
+    <w:p>
+      <w:pPr>
+        <w:pStyle w:val="ListParagraph"/>
+        <w:numPr>
+          <w:ilvl w:val="0"/>
+          <w:numId w:val="6"/>
+        </w:numPr>
+        <w:rPr>
+          <w:sz w:val="40"/>
+        </w:rPr>
+      </w:pPr>
+      <w:r>
+        <w:rPr>
+          <w:sz w:val="40"/>
+        </w:rPr>
+        <w:t>transform</w:t>
+      </w:r>
+    </w:p>
+    <w:p>
+      <w:pPr>
         <w:rPr>
           <w:b/>
           <w:sz w:val="40"/>
-        </w:rPr>
-      </w:pPr>
-      <w:r>
-        <w:rPr>
-          <w:sz w:val="40"/>
-        </w:rPr>
-        <w:t>display</w:t>
-      </w:r>
-    </w:p>
-    <w:p>
-      <w:pPr>
-        <w:pStyle w:val="ListParagraph"/>
-        <w:numPr>
-          <w:ilvl w:val="0"/>
-          <w:numId w:val="3"/>
-        </w:numPr>
-        <w:rPr>
-          <w:sz w:val="40"/>
-        </w:rPr>
-      </w:pPr>
-      <w:r>
-        <w:rPr>
-          <w:sz w:val="40"/>
-        </w:rPr>
-        <w:t>Styling</w:t>
-      </w:r>
-    </w:p>
-    <w:p>
-      <w:pPr>
-        <w:pStyle w:val="ListParagraph"/>
-        <w:numPr>
-          <w:ilvl w:val="0"/>
-          <w:numId w:val="7"/>
-        </w:numPr>
-        <w:rPr>
-          <w:sz w:val="40"/>
-        </w:rPr>
-      </w:pPr>
-      <w:r>
-        <w:rPr>
-          <w:sz w:val="40"/>
-        </w:rPr>
-        <w:t>O</w:t>
-      </w:r>
-      <w:r>
-        <w:rPr>
-          <w:sz w:val="40"/>
-        </w:rPr>
-        <w:t>pacity</w:t>
-      </w:r>
-      <w:r>
-        <w:rPr>
-          <w:sz w:val="40"/>
-        </w:rPr>
-        <w:t>/visibility</w:t>
-      </w:r>
-    </w:p>
-    <w:p>
-      <w:pPr>
-        <w:pStyle w:val="ListParagraph"/>
-        <w:numPr>
-          <w:ilvl w:val="0"/>
-          <w:numId w:val="6"/>
-        </w:numPr>
-        <w:rPr>
-          <w:sz w:val="40"/>
-        </w:rPr>
-      </w:pPr>
-      <w:r>
-        <w:rPr>
-          <w:sz w:val="40"/>
-        </w:rPr>
-        <w:t>transition</w:t>
-      </w:r>
-    </w:p>
-    <w:p>
-      <w:pPr>
-        <w:pStyle w:val="ListParagraph"/>
-        <w:numPr>
-          <w:ilvl w:val="0"/>
-          <w:numId w:val="6"/>
-        </w:numPr>
-        <w:rPr>
-          <w:sz w:val="40"/>
-        </w:rPr>
-      </w:pPr>
-      <w:r>
-        <w:rPr>
-          <w:sz w:val="40"/>
-        </w:rPr>
-        <w:t>animation</w:t>
-      </w:r>
-    </w:p>
-    <w:p>
-      <w:pPr>
-        <w:pStyle w:val="ListParagraph"/>
-        <w:numPr>
-          <w:ilvl w:val="0"/>
-          <w:numId w:val="6"/>
-        </w:numPr>
-        <w:rPr>
-          <w:sz w:val="40"/>
-        </w:rPr>
-      </w:pPr>
-      <w:r>
-        <w:rPr>
-          <w:sz w:val="40"/>
-        </w:rPr>
-        <w:t>transform</w:t>
-      </w:r>
-    </w:p>
-    <w:p>
-      <w:pPr>
+          <w:u w:val="single"/>
+        </w:rPr>
+      </w:pPr>
+      <w:r>
         <w:rPr>
           <w:b/>
           <w:sz w:val="40"/>
           <w:u w:val="single"/>
         </w:rPr>
-      </w:pPr>
-      <w:r>
-        <w:rPr>
-          <w:b/>
-          <w:sz w:val="40"/>
-          <w:u w:val="single"/>
-        </w:rPr>
-        <w:lastRenderedPageBreak/>
         <w:t>Selectors</w:t>
       </w:r>
     </w:p>
@@ -1837,6 +1919,7 @@
         <w:rPr>
           <w:sz w:val="40"/>
         </w:rPr>
+        <w:lastRenderedPageBreak/>
         <w:t>Bootstrap: CSS library for responsive design</w:t>
       </w:r>
     </w:p>
@@ -1861,7 +1944,6 @@
           <w:sz w:val="40"/>
           <w:u w:val="single"/>
         </w:rPr>
-        <w:lastRenderedPageBreak/>
         <w:t>JavaScript</w:t>
       </w:r>
     </w:p>
@@ -2235,7 +2317,6 @@
           <w:sz w:val="40"/>
           <w:u w:val="single"/>
         </w:rPr>
-        <w:lastRenderedPageBreak/>
         <w:t>Database</w:t>
       </w:r>
     </w:p>
@@ -2661,7 +2742,6 @@
         <w:rPr>
           <w:sz w:val="32"/>
         </w:rPr>
-        <w:lastRenderedPageBreak/>
         <w:t>INSERT INTO users (name</w:t>
       </w:r>
       <w:r>
@@ -3314,7 +3394,6 @@
         <w:rPr>
           <w:sz w:val="28"/>
         </w:rPr>
-        <w:lastRenderedPageBreak/>
         <w:t xml:space="preserve">CREATE TABLE orders (id </w:t>
       </w:r>
       <w:proofErr w:type="spellStart"/>
@@ -3529,8 +3608,6 @@
         </w:rPr>
         <w:t>id));</w:t>
       </w:r>
-      <w:bookmarkStart w:id="0" w:name="_GoBack"/>
-      <w:bookmarkEnd w:id="0"/>
     </w:p>
     <w:p>
       <w:pPr>
@@ -3557,6 +3634,128 @@
           <w:sz w:val="28"/>
         </w:rPr>
         <w:t xml:space="preserve">SELECT * FROM orders </w:t>
+      </w:r>
+    </w:p>
+    <w:p>
+      <w:pPr>
+        <w:spacing w:line="240" w:lineRule="auto"/>
+        <w:ind w:left="360"/>
+        <w:rPr>
+          <w:sz w:val="28"/>
+        </w:rPr>
+      </w:pPr>
+      <w:r>
+        <w:rPr>
+          <w:sz w:val="28"/>
+        </w:rPr>
+        <w:t xml:space="preserve">JOIN products ON products.id = </w:t>
+      </w:r>
+      <w:proofErr w:type="spellStart"/>
+      <w:r>
+        <w:rPr>
+          <w:sz w:val="28"/>
+        </w:rPr>
+        <w:t>orders.product_id</w:t>
+      </w:r>
+      <w:proofErr w:type="spellEnd"/>
+    </w:p>
+    <w:p>
+      <w:pPr>
+        <w:spacing w:line="240" w:lineRule="auto"/>
+        <w:ind w:left="360"/>
+        <w:rPr>
+          <w:sz w:val="28"/>
+        </w:rPr>
+      </w:pPr>
+      <w:r>
+        <w:rPr>
+          <w:sz w:val="28"/>
+        </w:rPr>
+        <w:t xml:space="preserve">JOIN users ON users.id = </w:t>
+      </w:r>
+      <w:proofErr w:type="spellStart"/>
+      <w:r>
+        <w:rPr>
+          <w:sz w:val="28"/>
+        </w:rPr>
+        <w:t>orders.user_id</w:t>
+      </w:r>
+      <w:proofErr w:type="spellEnd"/>
+      <w:r>
+        <w:rPr>
+          <w:sz w:val="28"/>
+        </w:rPr>
+        <w:t>;</w:t>
+      </w:r>
+    </w:p>
+    <w:p>
+      <w:pPr>
+        <w:spacing w:line="240" w:lineRule="auto"/>
+        <w:ind w:left="360"/>
+        <w:rPr>
+          <w:sz w:val="28"/>
+        </w:rPr>
+      </w:pPr>
+    </w:p>
+    <w:p>
+      <w:pPr>
+        <w:pStyle w:val="ListParagraph"/>
+        <w:numPr>
+          <w:ilvl w:val="0"/>
+          <w:numId w:val="10"/>
+        </w:numPr>
+        <w:spacing w:line="240" w:lineRule="auto"/>
+        <w:rPr>
+          <w:sz w:val="28"/>
+        </w:rPr>
+      </w:pPr>
+      <w:r>
+        <w:rPr>
+          <w:sz w:val="28"/>
+        </w:rPr>
+        <w:t xml:space="preserve">SELECT </w:t>
+      </w:r>
+      <w:proofErr w:type="spellStart"/>
+      <w:r>
+        <w:rPr>
+          <w:sz w:val="28"/>
+        </w:rPr>
+        <w:t>orders.order_date</w:t>
+      </w:r>
+      <w:proofErr w:type="spellEnd"/>
+      <w:r>
+        <w:rPr>
+          <w:sz w:val="28"/>
+        </w:rPr>
+        <w:t xml:space="preserve">, products.name, </w:t>
+      </w:r>
+      <w:proofErr w:type="spellStart"/>
+      <w:r>
+        <w:rPr>
+          <w:sz w:val="28"/>
+        </w:rPr>
+        <w:t>products.price</w:t>
+      </w:r>
+      <w:proofErr w:type="spellEnd"/>
+      <w:r>
+        <w:rPr>
+          <w:sz w:val="28"/>
+        </w:rPr>
+        <w:t xml:space="preserve">, users.name, </w:t>
+      </w:r>
+      <w:proofErr w:type="spellStart"/>
+      <w:r>
+        <w:rPr>
+          <w:sz w:val="28"/>
+        </w:rPr>
+        <w:t>users.mobile</w:t>
+      </w:r>
+      <w:proofErr w:type="spellEnd"/>
+      <w:r>
+        <w:rPr>
+          <w:sz w:val="28"/>
+        </w:rPr>
+        <w:t xml:space="preserve"> FROM orders </w:t>
       </w:r>
     </w:p>
     <w:p>
@@ -4522,7 +4721,7 @@
   <w:abstractNum w:abstractNumId="8" w15:restartNumberingAfterBreak="0">
     <w:nsid w:val="741941BE"/>
     <w:multiLevelType w:val="hybridMultilevel"/>
-    <w:tmpl w:val="A4BC45D4"/>
+    <w:tmpl w:val="D3142500"/>
     <w:lvl w:ilvl="0" w:tplc="04090001">
       <w:start w:val="1"/>
       <w:numFmt w:val="bullet"/>

</xml_diff>